<commit_message>
added the repo link
</commit_message>
<xml_diff>
--- a/Prosjektdokument.docx
+++ b/Prosjektdokument.docx
@@ -633,6 +633,46 @@
       <w:pPr>
         <w:rPr>
           <w:lang w:val="en-US"/>
+        </w:rPr>
+      </w:pPr>
+    </w:p>
+    <w:p>
+      <w:pPr>
+        <w:rPr>
+          <w:sz w:val="28"/>
+          <w:szCs w:val="28"/>
+          <w:lang w:val="nb-NO"/>
+        </w:rPr>
+      </w:pPr>
+      <w:r>
+        <w:rPr>
+          <w:sz w:val="28"/>
+          <w:szCs w:val="28"/>
+          <w:lang w:val="nb-NO"/>
+        </w:rPr>
+        <w:t>Link til GitHub Repositoriet:</w:t>
+      </w:r>
+    </w:p>
+    <w:p>
+      <w:pPr>
+        <w:rPr>
+          <w:lang w:val="nb-NO"/>
+        </w:rPr>
+      </w:pPr>
+      <w:hyperlink r:id="rId5" w:history="1">
+        <w:r>
+          <w:rPr>
+            <w:rStyle w:val="Hyperlink"/>
+            <w:lang w:val="nb-NO"/>
+          </w:rPr>
+          <w:t>https://github.com/NightTapes/WebDevEksamenH24</w:t>
+        </w:r>
+      </w:hyperlink>
+    </w:p>
+    <w:p>
+      <w:pPr>
+        <w:rPr>
+          <w:lang w:val="nb-NO"/>
         </w:rPr>
       </w:pPr>
     </w:p>

</xml_diff>

<commit_message>
NOW I've added the PDF
</commit_message>
<xml_diff>
--- a/Prosjektdokument.docx
+++ b/Prosjektdokument.docx
@@ -16,7 +16,23 @@
           <w:szCs w:val="28"/>
           <w:lang w:val="nb-NO"/>
         </w:rPr>
-        <w:t>Svar på «Leveranse: Innhold i dokumentet» - eksamensteksten.</w:t>
+        <w:t>Svar på «Leveranse: Innhold i dokumentet» -</w:t>
+      </w:r>
+      <w:r>
+        <w:rPr>
+          <w:sz w:val="28"/>
+          <w:szCs w:val="28"/>
+          <w:lang w:val="nb-NO"/>
+        </w:rPr>
+        <w:t xml:space="preserve"> i</w:t>
+      </w:r>
+      <w:r>
+        <w:rPr>
+          <w:sz w:val="28"/>
+          <w:szCs w:val="28"/>
+          <w:lang w:val="nb-NO"/>
+        </w:rPr>
+        <w:t xml:space="preserve"> eksamensteksten.</w:t>
       </w:r>
     </w:p>
     <w:p>

</xml_diff>